<commit_message>
plots; Analyse; Korrektur Pentaho -> vor dem Join sortieren!
</commit_message>
<xml_diff>
--- a/Dokumentation_Pentaho.docx
+++ b/Dokumentation_Pentaho.docx
@@ -4,6 +4,7 @@
   <w:body>
     <w:p>
       <w:pPr>
+        <w:jc w:val="both"/>
         <w:rPr>
           <w:lang w:val="de-DE"/>
         </w:rPr>
@@ -17,6 +18,12 @@
     </w:p>
     <w:sdt>
       <w:sdtPr>
+        <w:rPr>
+          <w:rFonts w:asciiTheme="minorHAnsi" w:eastAsiaTheme="minorHAnsi" w:hAnsiTheme="minorHAnsi" w:cstheme="minorBidi"/>
+          <w:color w:val="auto"/>
+          <w:sz w:val="22"/>
+          <w:szCs w:val="22"/>
+        </w:rPr>
         <w:id w:val="47885312"/>
         <w:docPartObj>
           <w:docPartGallery w:val="Table of Contents"/>
@@ -25,23 +32,22 @@
       </w:sdtPr>
       <w:sdtEndPr>
         <w:rPr>
-          <w:rFonts w:asciiTheme="minorHAnsi" w:eastAsiaTheme="minorHAnsi" w:hAnsiTheme="minorHAnsi" w:cstheme="minorBidi"/>
           <w:b/>
           <w:bCs/>
           <w:noProof/>
-          <w:color w:val="auto"/>
-          <w:sz w:val="22"/>
-          <w:szCs w:val="22"/>
         </w:rPr>
       </w:sdtEndPr>
       <w:sdtContent>
         <w:p>
           <w:pPr>
             <w:pStyle w:val="TOCHeading"/>
+            <w:jc w:val="both"/>
           </w:pPr>
+          <w:proofErr w:type="spellStart"/>
           <w:r>
-            <w:t>Contents</w:t>
+            <w:t>Inhalt</w:t>
           </w:r>
+          <w:proofErr w:type="spellEnd"/>
         </w:p>
         <w:p>
           <w:pPr>
@@ -49,6 +55,7 @@
             <w:tabs>
               <w:tab w:val="right" w:leader="dot" w:pos="9350"/>
             </w:tabs>
+            <w:jc w:val="both"/>
             <w:rPr>
               <w:rFonts w:eastAsiaTheme="minorEastAsia"/>
               <w:noProof/>
@@ -78,12 +85,11 @@
             </w:rPr>
             <w:fldChar w:fldCharType="separate"/>
           </w:r>
-          <w:hyperlink w:anchor="_Toc39879431" w:history="1">
+          <w:hyperlink w:anchor="_Toc40045560" w:history="1">
             <w:r>
               <w:rPr>
                 <w:rStyle w:val="Hyperlink"/>
                 <w:noProof/>
-                <w:lang w:val="de-DE"/>
               </w:rPr>
               <w:t>Installation Pentaho</w:t>
             </w:r>
@@ -106,7 +112,7 @@
                 <w:noProof/>
                 <w:webHidden/>
               </w:rPr>
-              <w:instrText xml:space="preserve"> PAGEREF _Toc39879431 \h </w:instrText>
+              <w:instrText xml:space="preserve"> PAGEREF _Toc40045560 \h </w:instrText>
             </w:r>
             <w:r>
               <w:rPr>
@@ -143,12 +149,13 @@
             <w:tabs>
               <w:tab w:val="right" w:leader="dot" w:pos="9350"/>
             </w:tabs>
+            <w:jc w:val="both"/>
             <w:rPr>
               <w:rFonts w:eastAsiaTheme="minorEastAsia"/>
               <w:noProof/>
             </w:rPr>
           </w:pPr>
-          <w:hyperlink w:anchor="_Toc39879432" w:history="1">
+          <w:hyperlink w:anchor="_Toc40045561" w:history="1">
             <w:r>
               <w:rPr>
                 <w:rStyle w:val="Hyperlink"/>
@@ -176,7 +183,7 @@
                 <w:noProof/>
                 <w:webHidden/>
               </w:rPr>
-              <w:instrText xml:space="preserve"> PAGEREF _Toc39879432 \h </w:instrText>
+              <w:instrText xml:space="preserve"> PAGEREF _Toc40045561 \h </w:instrText>
             </w:r>
             <w:r>
               <w:rPr>
@@ -196,7 +203,7 @@
                 <w:noProof/>
                 <w:webHidden/>
               </w:rPr>
-              <w:t>2</w:t>
+              <w:t>1</w:t>
             </w:r>
             <w:r>
               <w:rPr>
@@ -213,12 +220,13 @@
             <w:tabs>
               <w:tab w:val="right" w:leader="dot" w:pos="9350"/>
             </w:tabs>
+            <w:jc w:val="both"/>
             <w:rPr>
               <w:rFonts w:eastAsiaTheme="minorEastAsia"/>
               <w:noProof/>
             </w:rPr>
           </w:pPr>
-          <w:hyperlink w:anchor="_Toc39879433" w:history="1">
+          <w:hyperlink w:anchor="_Toc40045562" w:history="1">
             <w:r>
               <w:rPr>
                 <w:rStyle w:val="Hyperlink"/>
@@ -246,7 +254,7 @@
                 <w:noProof/>
                 <w:webHidden/>
               </w:rPr>
-              <w:instrText xml:space="preserve"> PAGEREF _Toc39879433 \h </w:instrText>
+              <w:instrText xml:space="preserve"> PAGEREF _Toc40045562 \h </w:instrText>
             </w:r>
             <w:r>
               <w:rPr>
@@ -283,12 +291,13 @@
             <w:tabs>
               <w:tab w:val="right" w:leader="dot" w:pos="9350"/>
             </w:tabs>
+            <w:jc w:val="both"/>
             <w:rPr>
               <w:rFonts w:eastAsiaTheme="minorEastAsia"/>
               <w:noProof/>
             </w:rPr>
           </w:pPr>
-          <w:hyperlink w:anchor="_Toc39879434" w:history="1">
+          <w:hyperlink w:anchor="_Toc40045563" w:history="1">
             <w:r>
               <w:rPr>
                 <w:rStyle w:val="Hyperlink"/>
@@ -316,7 +325,7 @@
                 <w:noProof/>
                 <w:webHidden/>
               </w:rPr>
-              <w:instrText xml:space="preserve"> PAGEREF _Toc39879434 \h </w:instrText>
+              <w:instrText xml:space="preserve"> PAGEREF _Toc40045563 \h </w:instrText>
             </w:r>
             <w:r>
               <w:rPr>
@@ -353,12 +362,13 @@
             <w:tabs>
               <w:tab w:val="right" w:leader="dot" w:pos="9350"/>
             </w:tabs>
+            <w:jc w:val="both"/>
             <w:rPr>
               <w:rFonts w:eastAsiaTheme="minorEastAsia"/>
               <w:noProof/>
             </w:rPr>
           </w:pPr>
-          <w:hyperlink w:anchor="_Toc39879435" w:history="1">
+          <w:hyperlink w:anchor="_Toc40045564" w:history="1">
             <w:r>
               <w:rPr>
                 <w:rStyle w:val="Hyperlink"/>
@@ -386,7 +396,7 @@
                 <w:noProof/>
                 <w:webHidden/>
               </w:rPr>
-              <w:instrText xml:space="preserve"> PAGEREF _Toc39879435 \h </w:instrText>
+              <w:instrText xml:space="preserve"> PAGEREF _Toc40045564 \h </w:instrText>
             </w:r>
             <w:r>
               <w:rPr>
@@ -406,7 +416,7 @@
                 <w:noProof/>
                 <w:webHidden/>
               </w:rPr>
-              <w:t>3</w:t>
+              <w:t>6</w:t>
             </w:r>
             <w:r>
               <w:rPr>
@@ -418,6 +428,13 @@
           </w:hyperlink>
         </w:p>
         <w:p>
+          <w:pPr>
+            <w:pStyle w:val="TOC1"/>
+            <w:tabs>
+              <w:tab w:val="right" w:leader="dot" w:pos="9350"/>
+            </w:tabs>
+            <w:jc w:val="both"/>
+          </w:pPr>
           <w:r>
             <w:rPr>
               <w:b/>
@@ -431,13 +448,15 @@
     </w:sdt>
     <w:p>
       <w:pPr>
-        <w:rPr>
-          <w:lang w:val="de-DE"/>
-        </w:rPr>
-      </w:pPr>
-    </w:p>
-    <w:p>
-      <w:pPr>
+        <w:jc w:val="both"/>
+        <w:rPr>
+          <w:lang w:val="de-DE"/>
+        </w:rPr>
+      </w:pPr>
+    </w:p>
+    <w:p>
+      <w:pPr>
+        <w:jc w:val="both"/>
         <w:rPr>
           <w:lang w:val="de-DE"/>
         </w:rPr>
@@ -446,233 +465,210 @@
     <w:p>
       <w:pPr>
         <w:pStyle w:val="Heading1"/>
-        <w:rPr>
-          <w:lang w:val="de-DE"/>
-        </w:rPr>
-      </w:pPr>
-      <w:bookmarkStart w:id="0" w:name="_Toc39879431"/>
-      <w:r>
-        <w:rPr>
-          <w:lang w:val="de-DE"/>
-        </w:rPr>
-        <w:t xml:space="preserve">Installation </w:t>
-      </w:r>
+        <w:jc w:val="both"/>
+      </w:pPr>
+      <w:bookmarkStart w:id="0" w:name="_Toc40045560"/>
+      <w:r>
+        <w:t>Installation Pentaho</w:t>
+      </w:r>
+      <w:bookmarkEnd w:id="0"/>
+    </w:p>
+    <w:p>
+      <w:pPr>
+        <w:jc w:val="both"/>
+      </w:pPr>
       <w:proofErr w:type="spellStart"/>
       <w:r>
-        <w:rPr>
-          <w:lang w:val="de-DE"/>
-        </w:rPr>
-        <w:t>Pentaho</w:t>
-      </w:r>
-      <w:bookmarkEnd w:id="0"/>
+        <w:t>Betriebssystem</w:t>
+      </w:r>
       <w:proofErr w:type="spellEnd"/>
-    </w:p>
-    <w:p>
-      <w:pPr>
-        <w:rPr>
-          <w:lang w:val="de-DE"/>
-        </w:rPr>
-      </w:pPr>
-      <w:r>
-        <w:rPr>
-          <w:lang w:val="de-DE"/>
-        </w:rPr>
-        <w:t xml:space="preserve">Betriebssystem Windows 10 </w:t>
-      </w:r>
-    </w:p>
-    <w:p>
-      <w:pPr>
-        <w:rPr>
-          <w:lang w:val="de-DE"/>
-        </w:rPr>
-      </w:pPr>
-      <w:r>
-        <w:rPr>
-          <w:lang w:val="de-DE"/>
-        </w:rPr>
-        <w:t xml:space="preserve">Download </w:t>
+      <w:r>
+        <w:t xml:space="preserve"> Windows 10 </w:t>
+      </w:r>
+    </w:p>
+    <w:p>
+      <w:pPr>
+        <w:jc w:val="both"/>
+      </w:pPr>
+      <w:r>
+        <w:t>Download Pentaho von: (Peter)</w:t>
+      </w:r>
+    </w:p>
+    <w:p>
+      <w:pPr>
+        <w:jc w:val="both"/>
+        <w:rPr>
+          <w:lang w:val="de-DE"/>
+        </w:rPr>
+      </w:pPr>
+      <w:r>
+        <w:rPr>
+          <w:lang w:val="de-DE"/>
+        </w:rPr>
+        <w:t>Java 8 inkl. JRE und JDK</w:t>
+      </w:r>
+    </w:p>
+    <w:p>
+      <w:pPr>
+        <w:jc w:val="both"/>
+        <w:rPr>
+          <w:lang w:val="de-DE"/>
+        </w:rPr>
+      </w:pPr>
+      <w:r>
+        <w:rPr>
+          <w:lang w:val="de-DE"/>
+        </w:rPr>
+        <w:t xml:space="preserve">Neustart -&gt; Systempfad update </w:t>
+      </w:r>
+    </w:p>
+    <w:p>
+      <w:pPr>
+        <w:jc w:val="both"/>
+        <w:rPr>
+          <w:lang w:val="de-DE"/>
+        </w:rPr>
+      </w:pPr>
+      <w:r>
+        <w:rPr>
+          <w:lang w:val="de-DE"/>
+        </w:rPr>
+        <w:t xml:space="preserve">Vor dem ersten Ausführen: </w:t>
+      </w:r>
+    </w:p>
+    <w:p>
+      <w:pPr>
+        <w:jc w:val="both"/>
+        <w:rPr>
+          <w:lang w:val="de-DE"/>
+        </w:rPr>
+      </w:pPr>
+      <w:r>
+        <w:rPr>
+          <w:lang w:val="de-DE"/>
+        </w:rPr>
+        <w:t>set-pentaho-env.bat ausführen</w:t>
+      </w:r>
+    </w:p>
+    <w:p>
+      <w:pPr>
+        <w:jc w:val="both"/>
+        <w:rPr>
+          <w:lang w:val="de-DE"/>
+        </w:rPr>
+      </w:pPr>
+      <w:r>
+        <w:rPr>
+          <w:lang w:val="de-DE"/>
+        </w:rPr>
+        <w:t xml:space="preserve">Zum Starten: </w:t>
+      </w:r>
+      <w:r>
+        <w:rPr>
+          <w:lang w:val="de-DE"/>
+        </w:rPr>
+        <w:t>spool.bat</w:t>
+      </w:r>
+    </w:p>
+    <w:p>
+      <w:pPr>
+        <w:jc w:val="both"/>
+        <w:rPr>
+          <w:lang w:val="de-DE"/>
+        </w:rPr>
+      </w:pPr>
+      <w:r>
+        <w:rPr>
+          <w:lang w:val="de-DE"/>
+        </w:rPr>
+        <w:t xml:space="preserve">Zusätzlich: </w:t>
       </w:r>
       <w:proofErr w:type="spellStart"/>
       <w:r>
         <w:rPr>
           <w:lang w:val="de-DE"/>
         </w:rPr>
-        <w:t>Pentaho</w:t>
+        <w:t>Postgres</w:t>
       </w:r>
       <w:proofErr w:type="spellEnd"/>
       <w:r>
         <w:rPr>
           <w:lang w:val="de-DE"/>
         </w:rPr>
-        <w:t xml:space="preserve"> von: (Peter)</w:t>
-      </w:r>
-    </w:p>
-    <w:p>
-      <w:pPr>
-        <w:rPr>
-          <w:lang w:val="de-DE"/>
-        </w:rPr>
-      </w:pPr>
-      <w:r>
-        <w:rPr>
-          <w:lang w:val="de-DE"/>
-        </w:rPr>
-        <w:t>Java 8 inkl. JRE und JDK</w:t>
-      </w:r>
-    </w:p>
-    <w:p>
-      <w:pPr>
-        <w:rPr>
-          <w:lang w:val="de-DE"/>
-        </w:rPr>
-      </w:pPr>
-      <w:r>
-        <w:rPr>
-          <w:lang w:val="de-DE"/>
-        </w:rPr>
-        <w:t xml:space="preserve">Neustart -&gt; Systempfad update </w:t>
-      </w:r>
-    </w:p>
-    <w:p>
-      <w:pPr>
-        <w:rPr>
-          <w:lang w:val="de-DE"/>
-        </w:rPr>
-      </w:pPr>
-      <w:r>
-        <w:rPr>
-          <w:lang w:val="de-DE"/>
-        </w:rPr>
-        <w:t xml:space="preserve">Vor dem ersten Ausführen: </w:t>
-      </w:r>
-    </w:p>
-    <w:p>
-      <w:pPr>
-        <w:rPr>
-          <w:lang w:val="de-DE"/>
-        </w:rPr>
-      </w:pPr>
-      <w:r>
-        <w:rPr>
-          <w:lang w:val="de-DE"/>
-        </w:rPr>
-        <w:t>set-pentaho-env.bat ausführen</w:t>
-      </w:r>
-    </w:p>
-    <w:p>
-      <w:pPr>
-        <w:rPr>
-          <w:lang w:val="de-DE"/>
-        </w:rPr>
-      </w:pPr>
-      <w:r>
-        <w:rPr>
-          <w:lang w:val="de-DE"/>
-        </w:rPr>
-        <w:t xml:space="preserve">Zum Starten: </w:t>
-      </w:r>
-      <w:r>
-        <w:rPr>
-          <w:lang w:val="de-DE"/>
-        </w:rPr>
-        <w:t>spool.bat</w:t>
-      </w:r>
-    </w:p>
-    <w:p>
-      <w:pPr>
-        <w:rPr>
-          <w:lang w:val="de-DE"/>
-        </w:rPr>
-      </w:pPr>
-      <w:r>
-        <w:rPr>
-          <w:lang w:val="de-DE"/>
-        </w:rPr>
-        <w:t xml:space="preserve">Zusätzlich: </w:t>
+        <w:t xml:space="preserve"> 12.2, </w:t>
       </w:r>
       <w:proofErr w:type="spellStart"/>
       <w:r>
         <w:rPr>
           <w:lang w:val="de-DE"/>
         </w:rPr>
-        <w:t>Postgres</w:t>
+        <w:t>pgAdmin</w:t>
       </w:r>
       <w:proofErr w:type="spellEnd"/>
       <w:r>
         <w:rPr>
           <w:lang w:val="de-DE"/>
         </w:rPr>
-        <w:t xml:space="preserve"> 12.2, </w:t>
+        <w:t xml:space="preserve"> 4.20</w:t>
+      </w:r>
+    </w:p>
+    <w:p>
+      <w:pPr>
+        <w:jc w:val="both"/>
+        <w:rPr>
+          <w:lang w:val="de-DE"/>
+        </w:rPr>
+      </w:pPr>
+    </w:p>
+    <w:p>
+      <w:pPr>
+        <w:jc w:val="both"/>
+        <w:rPr>
+          <w:lang w:val="de-DE"/>
+        </w:rPr>
+      </w:pPr>
+      <w:r>
+        <w:rPr>
+          <w:lang w:val="de-DE"/>
+        </w:rPr>
+        <w:t xml:space="preserve">Zum Importieren der CSV-Dateien waren noch weitere Schritte erforderlich: </w:t>
+      </w:r>
+    </w:p>
+    <w:p>
+      <w:pPr>
+        <w:jc w:val="both"/>
+      </w:pPr>
+      <w:r>
+        <w:t xml:space="preserve">1. Plugin </w:t>
       </w:r>
       <w:proofErr w:type="spellStart"/>
       <w:r>
-        <w:rPr>
-          <w:lang w:val="de-DE"/>
-        </w:rPr>
-        <w:t>pgAdmin</w:t>
+        <w:t>installieren</w:t>
       </w:r>
       <w:proofErr w:type="spellEnd"/>
       <w:r>
-        <w:rPr>
-          <w:lang w:val="de-DE"/>
-        </w:rPr>
-        <w:t xml:space="preserve"> 4.20</w:t>
-      </w:r>
-    </w:p>
-    <w:p>
-      <w:pPr>
-        <w:rPr>
-          <w:lang w:val="de-DE"/>
-        </w:rPr>
-      </w:pPr>
-    </w:p>
-    <w:p>
-      <w:pPr>
-        <w:rPr>
-          <w:lang w:val="de-DE"/>
-        </w:rPr>
-      </w:pPr>
-      <w:r>
-        <w:rPr>
-          <w:lang w:val="de-DE"/>
-        </w:rPr>
-        <w:t>Zum Importieren der CSV-Datei</w:t>
-      </w:r>
-      <w:r>
-        <w:rPr>
-          <w:lang w:val="de-DE"/>
-        </w:rPr>
-        <w:t xml:space="preserve">en waren noch weitere Schritte erforderlich: </w:t>
-      </w:r>
-    </w:p>
-    <w:p>
-      <w:r>
-        <w:t xml:space="preserve">1. Plugin </w:t>
+        <w:t xml:space="preserve">: Import from txt </w:t>
+      </w:r>
+    </w:p>
+    <w:p>
+      <w:pPr>
+        <w:jc w:val="both"/>
+      </w:pPr>
+      <w:r>
+        <w:t xml:space="preserve">2. </w:t>
       </w:r>
       <w:proofErr w:type="spellStart"/>
       <w:r>
-        <w:t>installieren</w:t>
+        <w:t>Neustart</w:t>
       </w:r>
       <w:proofErr w:type="spellEnd"/>
       <w:r>
-        <w:t xml:space="preserve">: Import from txt </w:t>
-      </w:r>
-    </w:p>
-    <w:p>
-      <w:r>
-        <w:t xml:space="preserve">2. </w:t>
-      </w:r>
-      <w:proofErr w:type="spellStart"/>
-      <w:r>
-        <w:t>Neustart</w:t>
-      </w:r>
-      <w:proofErr w:type="spellEnd"/>
-      <w:r>
         <w:t xml:space="preserve"> Pentaho</w:t>
       </w:r>
     </w:p>
     <w:p>
       <w:pPr>
+        <w:jc w:val="both"/>
         <w:rPr>
           <w:lang w:val="de-DE"/>
         </w:rPr>
@@ -686,6 +682,7 @@
     </w:p>
     <w:p>
       <w:pPr>
+        <w:jc w:val="both"/>
         <w:rPr>
           <w:lang w:val="de-DE"/>
         </w:rPr>
@@ -699,13 +696,15 @@
     </w:p>
     <w:p>
       <w:pPr>
-        <w:rPr>
-          <w:lang w:val="de-DE"/>
-        </w:rPr>
-      </w:pPr>
-    </w:p>
-    <w:p>
-      <w:pPr>
+        <w:jc w:val="both"/>
+        <w:rPr>
+          <w:lang w:val="de-DE"/>
+        </w:rPr>
+      </w:pPr>
+    </w:p>
+    <w:p>
+      <w:pPr>
+        <w:jc w:val="both"/>
         <w:rPr>
           <w:lang w:val="de-DE"/>
         </w:rPr>
@@ -714,11 +713,12 @@
     <w:p>
       <w:pPr>
         <w:pStyle w:val="Heading1"/>
-        <w:rPr>
-          <w:lang w:val="de-DE"/>
-        </w:rPr>
-      </w:pPr>
-      <w:bookmarkStart w:id="1" w:name="_Toc39879432"/>
+        <w:jc w:val="both"/>
+        <w:rPr>
+          <w:lang w:val="de-DE"/>
+        </w:rPr>
+      </w:pPr>
+      <w:bookmarkStart w:id="1" w:name="_Toc40045561"/>
       <w:r>
         <w:rPr>
           <w:lang w:val="de-DE"/>
@@ -743,6 +743,7 @@
     </w:p>
     <w:p>
       <w:pPr>
+        <w:jc w:val="both"/>
         <w:rPr>
           <w:lang w:val="de-DE"/>
         </w:rPr>
@@ -762,22 +763,16 @@
     </w:p>
     <w:p>
       <w:pPr>
-        <w:rPr>
-          <w:lang w:val="de-DE"/>
-        </w:rPr>
-      </w:pPr>
-      <w:r>
-        <w:rPr>
-          <w:lang w:val="de-DE"/>
-        </w:rPr>
+        <w:jc w:val="both"/>
+      </w:pPr>
+      <w:r>
         <w:lastRenderedPageBreak/>
         <w:t xml:space="preserve">Link: </w:t>
       </w:r>
-      <w:hyperlink r:id="rId6" w:history="1">
+      <w:hyperlink r:id="rId6" w:anchor="sales_data_sample.csv" w:history="1">
         <w:r>
           <w:rPr>
             <w:rStyle w:val="Hyperlink"/>
-            <w:lang w:val="de-DE"/>
           </w:rPr>
           <w:t>https://www.kaggle.com/kyanyoga/sample-sales-data#sales_data_sample.csv</w:t>
         </w:r>
@@ -785,6 +780,7 @@
     </w:p>
     <w:p>
       <w:pPr>
+        <w:jc w:val="both"/>
         <w:rPr>
           <w:lang w:val="de-DE"/>
         </w:rPr>
@@ -826,6 +822,7 @@
     </w:p>
     <w:p>
       <w:pPr>
+        <w:jc w:val="both"/>
         <w:rPr>
           <w:color w:val="FF0000"/>
           <w:lang w:val="de-DE"/>
@@ -842,11 +839,12 @@
     <w:p>
       <w:pPr>
         <w:pStyle w:val="Heading1"/>
-        <w:rPr>
-          <w:lang w:val="de-DE"/>
-        </w:rPr>
-      </w:pPr>
-      <w:bookmarkStart w:id="2" w:name="_Toc39879433"/>
+        <w:jc w:val="both"/>
+        <w:rPr>
+          <w:lang w:val="de-DE"/>
+        </w:rPr>
+      </w:pPr>
+      <w:bookmarkStart w:id="2" w:name="_Toc40045562"/>
       <w:r>
         <w:rPr>
           <w:lang w:val="de-DE"/>
@@ -877,6 +875,7 @@
     </w:p>
     <w:p>
       <w:pPr>
+        <w:jc w:val="both"/>
         <w:rPr>
           <w:lang w:val="de-DE"/>
         </w:rPr>
@@ -904,6 +903,7 @@
     </w:p>
     <w:p>
       <w:pPr>
+        <w:jc w:val="both"/>
         <w:rPr>
           <w:lang w:val="de-DE"/>
         </w:rPr>
@@ -912,11 +912,12 @@
     <w:p>
       <w:pPr>
         <w:pStyle w:val="Heading1"/>
-        <w:rPr>
-          <w:lang w:val="de-DE"/>
-        </w:rPr>
-      </w:pPr>
-      <w:bookmarkStart w:id="3" w:name="_Toc39879434"/>
+        <w:jc w:val="both"/>
+        <w:rPr>
+          <w:lang w:val="de-DE"/>
+        </w:rPr>
+      </w:pPr>
+      <w:bookmarkStart w:id="3" w:name="_Toc40045563"/>
       <w:r>
         <w:rPr>
           <w:lang w:val="de-DE"/>
@@ -961,6 +962,7 @@
     </w:p>
     <w:p>
       <w:pPr>
+        <w:jc w:val="both"/>
         <w:rPr>
           <w:lang w:val="de-DE"/>
         </w:rPr>
@@ -1012,6 +1014,7 @@
     </w:p>
     <w:p>
       <w:pPr>
+        <w:jc w:val="both"/>
         <w:rPr>
           <w:lang w:val="de-DE"/>
         </w:rPr>
@@ -1040,7 +1043,7 @@
             <v:path o:extrusionok="f" gradientshapeok="t" o:connecttype="rect"/>
             <o:lock v:ext="edit" aspectratio="t"/>
           </v:shapetype>
-          <v:shape id="_x0000_i1029" type="#_x0000_t75" style="width:467.5pt;height:390.5pt">
+          <v:shape id="_x0000_i1025" type="#_x0000_t75" style="width:467.5pt;height:390.5pt">
             <v:imagedata r:id="rId7" o:title="connect_postgres"/>
           </v:shape>
         </w:pict>
@@ -1048,6 +1051,7 @@
     </w:p>
     <w:p>
       <w:pPr>
+        <w:jc w:val="both"/>
         <w:rPr>
           <w:lang w:val="de-DE"/>
         </w:rPr>
@@ -1057,19 +1061,12 @@
           <w:lang w:val="de-DE"/>
         </w:rPr>
         <w:lastRenderedPageBreak/>
-        <w:t xml:space="preserve">Der Übertragungsprozess hat nach der Anpassung der Spaltengrößen </w:t>
-      </w:r>
-      <w:bookmarkStart w:id="4" w:name="_GoBack"/>
-      <w:bookmarkEnd w:id="4"/>
-      <w:r>
-        <w:rPr>
-          <w:lang w:val="de-DE"/>
-        </w:rPr>
-        <w:t xml:space="preserve">funktioniert. </w:t>
-      </w:r>
-    </w:p>
-    <w:p>
-      <w:pPr>
+        <w:t xml:space="preserve">Der Übertragungsprozess hat nach der Anpassung der Spaltengrößen funktioniert. </w:t>
+      </w:r>
+    </w:p>
+    <w:p>
+      <w:pPr>
+        <w:jc w:val="both"/>
         <w:rPr>
           <w:lang w:val="de-DE"/>
         </w:rPr>
@@ -1079,7 +1076,7 @@
           <w:lang w:val="de-DE"/>
         </w:rPr>
         <w:pict>
-          <v:shape id="_x0000_i1027" type="#_x0000_t75" style="width:450pt;height:580pt">
+          <v:shape id="_x0000_i1026" type="#_x0000_t75" style="width:450pt;height:580pt">
             <v:imagedata r:id="rId8" o:title="Transformation_Successfull"/>
           </v:shape>
         </w:pict>
@@ -1087,13 +1084,15 @@
     </w:p>
     <w:p>
       <w:pPr>
-        <w:rPr>
-          <w:lang w:val="de-DE"/>
-        </w:rPr>
-      </w:pPr>
-    </w:p>
-    <w:p>
-      <w:pPr>
+        <w:jc w:val="both"/>
+        <w:rPr>
+          <w:lang w:val="de-DE"/>
+        </w:rPr>
+      </w:pPr>
+    </w:p>
+    <w:p>
+      <w:pPr>
+        <w:jc w:val="both"/>
         <w:rPr>
           <w:lang w:val="de-DE"/>
         </w:rPr>
@@ -1136,171 +1135,172 @@
     </w:p>
     <w:p>
       <w:pPr>
-        <w:rPr>
-          <w:lang w:val="de-DE"/>
-        </w:rPr>
-      </w:pPr>
-    </w:p>
-    <w:p>
-      <w:pPr>
-        <w:rPr>
-          <w:lang w:val="de-DE"/>
-        </w:rPr>
-      </w:pPr>
+        <w:jc w:val="both"/>
+        <w:rPr>
+          <w:lang w:val="de-DE"/>
+        </w:rPr>
+      </w:pPr>
+    </w:p>
+    <w:p>
+      <w:pPr>
+        <w:jc w:val="both"/>
+        <w:rPr>
+          <w:lang w:val="de-DE"/>
+        </w:rPr>
+      </w:pPr>
+      <w:r>
+        <w:rPr>
+          <w:lang w:val="de-DE"/>
+        </w:rPr>
+        <w:t xml:space="preserve">Das musste </w:t>
+      </w:r>
+      <w:r>
+        <w:rPr>
+          <w:lang w:val="de-DE"/>
+        </w:rPr>
+        <w:t xml:space="preserve">in </w:t>
+      </w:r>
+      <w:proofErr w:type="spellStart"/>
+      <w:r>
+        <w:rPr>
+          <w:lang w:val="de-DE"/>
+        </w:rPr>
+        <w:t>pgAdmin</w:t>
+      </w:r>
+      <w:proofErr w:type="spellEnd"/>
+      <w:r>
+        <w:rPr>
+          <w:lang w:val="de-DE"/>
+        </w:rPr>
+        <w:t xml:space="preserve"> </w:t>
+      </w:r>
+      <w:r>
+        <w:rPr>
+          <w:lang w:val="de-DE"/>
+        </w:rPr>
+        <w:t xml:space="preserve">nachkorrigiert werden. </w:t>
+      </w:r>
       <w:r>
         <w:rPr>
           <w:lang w:val="de-DE"/>
         </w:rPr>
         <w:pict>
-          <v:shape id="_x0000_i1026" type="#_x0000_t75" style="width:467.5pt;height:310pt">
-            <v:imagedata r:id="rId9" o:title="Error_DB_Import"/>
+          <v:shape id="_x0000_i1027" type="#_x0000_t75" style="width:468pt;height:163.5pt">
+            <v:imagedata r:id="rId9" o:title="Anpassen_der_Spaltendimensionen" cropbottom="36913f"/>
           </v:shape>
         </w:pict>
       </w:r>
     </w:p>
     <w:p>
       <w:pPr>
-        <w:rPr>
-          <w:lang w:val="de-DE"/>
-        </w:rPr>
-      </w:pPr>
-    </w:p>
-    <w:p>
-      <w:pPr>
-        <w:rPr>
-          <w:lang w:val="de-DE"/>
-        </w:rPr>
-      </w:pPr>
-      <w:r>
-        <w:rPr>
-          <w:lang w:val="de-DE"/>
-        </w:rPr>
-        <w:t xml:space="preserve">Das musste </w:t>
-      </w:r>
-      <w:r>
-        <w:rPr>
-          <w:lang w:val="de-DE"/>
-        </w:rPr>
-        <w:t xml:space="preserve">in </w:t>
-      </w:r>
+        <w:jc w:val="both"/>
+        <w:rPr>
+          <w:lang w:val="de-DE"/>
+        </w:rPr>
+      </w:pPr>
+    </w:p>
+    <w:p>
+      <w:pPr>
+        <w:jc w:val="both"/>
+      </w:pPr>
       <w:proofErr w:type="spellStart"/>
       <w:r>
-        <w:rPr>
-          <w:lang w:val="de-DE"/>
-        </w:rPr>
-        <w:t>pgAdmin</w:t>
+        <w:t>Sternschema</w:t>
       </w:r>
       <w:proofErr w:type="spellEnd"/>
       <w:r>
-        <w:rPr>
-          <w:lang w:val="de-DE"/>
-        </w:rPr>
         <w:t xml:space="preserve"> </w:t>
       </w:r>
-      <w:r>
-        <w:rPr>
-          <w:lang w:val="de-DE"/>
-        </w:rPr>
-        <w:t xml:space="preserve">nachkorrigiert werden. </w:t>
-      </w:r>
-      <w:r>
-        <w:rPr>
-          <w:lang w:val="de-DE"/>
-        </w:rPr>
-        <w:pict>
-          <v:shape id="_x0000_i1025" type="#_x0000_t75" style="width:468pt;height:163.5pt">
-            <v:imagedata r:id="rId10" o:title="Anpassen_der_Spaltendimensionen" cropbottom="36913f"/>
-          </v:shape>
-        </w:pict>
-      </w:r>
-    </w:p>
-    <w:p>
-      <w:pPr>
-        <w:rPr>
-          <w:lang w:val="de-DE"/>
-        </w:rPr>
-      </w:pPr>
-    </w:p>
-    <w:p>
+    </w:p>
+    <w:p>
+      <w:pPr>
+        <w:jc w:val="both"/>
+      </w:pPr>
       <w:proofErr w:type="spellStart"/>
       <w:r>
-        <w:t>Sternschema</w:t>
+        <w:t>Starshape</w:t>
       </w:r>
       <w:proofErr w:type="spellEnd"/>
       <w:r>
+        <w:t xml:space="preserve">: </w:t>
+      </w:r>
+    </w:p>
+    <w:p>
+      <w:pPr>
+        <w:jc w:val="both"/>
+      </w:pPr>
+      <w:proofErr w:type="spellStart"/>
+      <w:r>
+        <w:t>Orderdetails</w:t>
+      </w:r>
+      <w:proofErr w:type="spellEnd"/>
+      <w:r>
         <w:t xml:space="preserve"> </w:t>
       </w:r>
-    </w:p>
-    <w:p>
       <w:proofErr w:type="spellStart"/>
       <w:r>
-        <w:t>Starshape</w:t>
+        <w:t>zentral</w:t>
       </w:r>
       <w:proofErr w:type="spellEnd"/>
-      <w:r>
-        <w:t xml:space="preserve">: </w:t>
-      </w:r>
-    </w:p>
-    <w:p>
+    </w:p>
+    <w:p>
+      <w:pPr>
+        <w:jc w:val="both"/>
+      </w:pPr>
       <w:proofErr w:type="spellStart"/>
       <w:r>
-        <w:lastRenderedPageBreak/>
-        <w:t>Orderdetails</w:t>
+        <w:t>Satellit</w:t>
       </w:r>
       <w:proofErr w:type="spellEnd"/>
       <w:r>
+        <w:t xml:space="preserve">: Customer Data </w:t>
+      </w:r>
+    </w:p>
+    <w:p>
+      <w:pPr>
+        <w:jc w:val="both"/>
+      </w:pPr>
+      <w:proofErr w:type="spellStart"/>
+      <w:r>
+        <w:t>S</w:t>
+      </w:r>
+      <w:r>
+        <w:t>atellit</w:t>
+      </w:r>
+      <w:proofErr w:type="spellEnd"/>
+      <w:r>
+        <w:t xml:space="preserve">: Product Data </w:t>
+      </w:r>
+    </w:p>
+    <w:p>
+      <w:pPr>
+        <w:jc w:val="both"/>
+      </w:pPr>
+      <w:proofErr w:type="spellStart"/>
+      <w:r>
+        <w:t>Satellit</w:t>
+      </w:r>
+      <w:proofErr w:type="spellEnd"/>
+      <w:r>
+        <w:t xml:space="preserve">: Time; PK </w:t>
+      </w:r>
+      <w:proofErr w:type="spellStart"/>
+      <w:r>
+        <w:t>Orderdate</w:t>
+      </w:r>
+      <w:proofErr w:type="spellEnd"/>
+      <w:r>
         <w:t xml:space="preserve"> </w:t>
       </w:r>
-      <w:proofErr w:type="spellStart"/>
-      <w:r>
-        <w:t>zentral</w:t>
-      </w:r>
-      <w:proofErr w:type="spellEnd"/>
-    </w:p>
-    <w:p>
-      <w:proofErr w:type="spellStart"/>
-      <w:r>
-        <w:t>Satellit</w:t>
-      </w:r>
-      <w:proofErr w:type="spellEnd"/>
-      <w:r>
-        <w:t xml:space="preserve">: Customer Data </w:t>
-      </w:r>
-    </w:p>
-    <w:p>
-      <w:proofErr w:type="spellStart"/>
-      <w:r>
-        <w:t>S</w:t>
-      </w:r>
-      <w:r>
-        <w:t>atellit</w:t>
-      </w:r>
-      <w:proofErr w:type="spellEnd"/>
-      <w:r>
-        <w:t xml:space="preserve">: Product Data </w:t>
-      </w:r>
-    </w:p>
-    <w:p>
-      <w:proofErr w:type="spellStart"/>
-      <w:r>
-        <w:t>Satellit</w:t>
-      </w:r>
-      <w:proofErr w:type="spellEnd"/>
-      <w:r>
-        <w:t xml:space="preserve">: Time; PK </w:t>
-      </w:r>
-      <w:proofErr w:type="spellStart"/>
-      <w:r>
-        <w:t>Orderdate</w:t>
-      </w:r>
-      <w:proofErr w:type="spellEnd"/>
-      <w:r>
-        <w:t xml:space="preserve"> </w:t>
-      </w:r>
-    </w:p>
-    <w:p/>
-    <w:p>
-      <w:pPr>
+    </w:p>
+    <w:p>
+      <w:pPr>
+        <w:jc w:val="both"/>
+      </w:pPr>
+    </w:p>
+    <w:p>
+      <w:pPr>
+        <w:jc w:val="both"/>
         <w:rPr>
           <w:lang w:val="de-DE"/>
         </w:rPr>
@@ -1314,6 +1314,7 @@
     </w:p>
     <w:p>
       <w:pPr>
+        <w:jc w:val="both"/>
         <w:rPr>
           <w:rFonts w:asciiTheme="majorHAnsi" w:eastAsiaTheme="majorEastAsia" w:hAnsiTheme="majorHAnsi" w:cstheme="majorBidi"/>
           <w:color w:val="2E74B5" w:themeColor="accent1" w:themeShade="BF"/>
@@ -1332,11 +1333,12 @@
     <w:p>
       <w:pPr>
         <w:pStyle w:val="Heading1"/>
-        <w:rPr>
-          <w:lang w:val="de-DE"/>
-        </w:rPr>
-      </w:pPr>
-      <w:bookmarkStart w:id="5" w:name="_Toc39879435"/>
+        <w:jc w:val="both"/>
+        <w:rPr>
+          <w:lang w:val="de-DE"/>
+        </w:rPr>
+      </w:pPr>
+      <w:bookmarkStart w:id="4" w:name="_Toc40045564"/>
       <w:r>
         <w:rPr>
           <w:lang w:val="de-DE"/>
@@ -1351,7 +1353,7 @@
         </w:rPr>
         <w:t>Datenset</w:t>
       </w:r>
-      <w:bookmarkEnd w:id="5"/>
+      <w:bookmarkEnd w:id="4"/>
       <w:proofErr w:type="spellEnd"/>
       <w:r>
         <w:rPr>
@@ -1362,6 +1364,7 @@
     </w:p>
     <w:p>
       <w:pPr>
+        <w:jc w:val="both"/>
         <w:rPr>
           <w:lang w:val="de-DE"/>
         </w:rPr>
@@ -1403,6 +1406,7 @@
     </w:p>
     <w:p>
       <w:pPr>
+        <w:jc w:val="both"/>
         <w:rPr>
           <w:lang w:val="de-DE"/>
         </w:rPr>
@@ -1413,46 +1417,44 @@
         </w:rPr>
         <w:pict>
           <v:shape id="_x0000_i1028" type="#_x0000_t75" style="width:468pt;height:285.5pt">
-            <v:imagedata r:id="rId11" o:title="First_Steps_Analysis"/>
+            <v:imagedata r:id="rId10" o:title="First_Steps_Analysis"/>
           </v:shape>
         </w:pict>
       </w:r>
     </w:p>
     <w:p>
       <w:pPr>
-        <w:rPr>
-          <w:lang w:val="de-DE"/>
-        </w:rPr>
-      </w:pPr>
-    </w:p>
-    <w:p>
-      <w:pPr>
-        <w:rPr>
-          <w:lang w:val="de-DE"/>
-        </w:rPr>
-      </w:pPr>
-    </w:p>
-    <w:p>
-      <w:proofErr w:type="spellStart"/>
-      <w:r>
-        <w:t>Mögliche</w:t>
-      </w:r>
-      <w:proofErr w:type="spellEnd"/>
-      <w:r>
-        <w:t xml:space="preserve"> </w:t>
-      </w:r>
-      <w:proofErr w:type="spellStart"/>
-      <w:r>
-        <w:t>Fragen</w:t>
-      </w:r>
-      <w:proofErr w:type="spellEnd"/>
-      <w:r>
-        <w:t xml:space="preserve">: </w:t>
-      </w:r>
-    </w:p>
-    <w:p/>
-    <w:p>
-      <w:pPr>
+        <w:jc w:val="both"/>
+        <w:rPr>
+          <w:lang w:val="de-DE"/>
+        </w:rPr>
+      </w:pPr>
+    </w:p>
+    <w:p>
+      <w:pPr>
+        <w:jc w:val="both"/>
+        <w:rPr>
+          <w:lang w:val="de-DE"/>
+        </w:rPr>
+      </w:pPr>
+    </w:p>
+    <w:p>
+      <w:pPr>
+        <w:jc w:val="both"/>
+        <w:rPr>
+          <w:lang w:val="de-DE"/>
+        </w:rPr>
+      </w:pPr>
+      <w:r>
+        <w:rPr>
+          <w:lang w:val="de-DE"/>
+        </w:rPr>
+        <w:t xml:space="preserve">Mögliche Fragen: </w:t>
+      </w:r>
+    </w:p>
+    <w:p>
+      <w:pPr>
+        <w:jc w:val="both"/>
         <w:rPr>
           <w:lang w:val="de-DE"/>
         </w:rPr>
@@ -1465,6 +1467,9 @@
       </w:r>
     </w:p>
     <w:p>
+      <w:pPr>
+        <w:jc w:val="both"/>
+      </w:pPr>
       <w:r>
         <w:rPr>
           <w:noProof/>
@@ -1474,6 +1479,90 @@
             <wp:extent cx="5124450" cy="1162050"/>
             <wp:effectExtent l="0" t="0" r="0" b="0"/>
             <wp:docPr id="1" name="Picture 1"/>
+            <wp:cNvGraphicFramePr>
+              <a:graphicFrameLocks xmlns:a="http://schemas.openxmlformats.org/drawingml/2006/main" noChangeAspect="1"/>
+            </wp:cNvGraphicFramePr>
+            <a:graphic xmlns:a="http://schemas.openxmlformats.org/drawingml/2006/main">
+              <a:graphicData uri="http://schemas.openxmlformats.org/drawingml/2006/picture">
+                <pic:pic xmlns:pic="http://schemas.openxmlformats.org/drawingml/2006/picture">
+                  <pic:nvPicPr>
+                    <pic:cNvPr id="1" name=""/>
+                    <pic:cNvPicPr/>
+                  </pic:nvPicPr>
+                  <pic:blipFill>
+                    <a:blip r:embed="rId11"/>
+                    <a:stretch>
+                      <a:fillRect/>
+                    </a:stretch>
+                  </pic:blipFill>
+                  <pic:spPr>
+                    <a:xfrm>
+                      <a:off x="0" y="0"/>
+                      <a:ext cx="5124450" cy="1162050"/>
+                    </a:xfrm>
+                    <a:prstGeom prst="rect">
+                      <a:avLst/>
+                    </a:prstGeom>
+                  </pic:spPr>
+                </pic:pic>
+              </a:graphicData>
+            </a:graphic>
+          </wp:inline>
+        </w:drawing>
+      </w:r>
+    </w:p>
+    <w:p>
+      <w:pPr>
+        <w:jc w:val="both"/>
+        <w:rPr>
+          <w:lang w:val="de-DE"/>
+        </w:rPr>
+      </w:pPr>
+    </w:p>
+    <w:p>
+      <w:pPr>
+        <w:rPr>
+          <w:lang w:val="de-DE"/>
+        </w:rPr>
+      </w:pPr>
+      <w:r>
+        <w:rPr>
+          <w:lang w:val="de-DE"/>
+        </w:rPr>
+        <w:br w:type="page"/>
+      </w:r>
+    </w:p>
+    <w:p>
+      <w:pPr>
+        <w:jc w:val="both"/>
+        <w:rPr>
+          <w:lang w:val="de-DE"/>
+        </w:rPr>
+      </w:pPr>
+      <w:r>
+        <w:rPr>
+          <w:lang w:val="de-DE"/>
+        </w:rPr>
+        <w:lastRenderedPageBreak/>
+        <w:t xml:space="preserve">Top 10 PLZS </w:t>
+      </w:r>
+    </w:p>
+    <w:p>
+      <w:pPr>
+        <w:jc w:val="both"/>
+        <w:rPr>
+          <w:lang w:val="de-DE"/>
+        </w:rPr>
+      </w:pPr>
+      <w:r>
+        <w:rPr>
+          <w:noProof/>
+        </w:rPr>
+        <w:drawing>
+          <wp:inline distT="0" distB="0" distL="0" distR="0" wp14:anchorId="2DDC84D9" wp14:editId="71B560A6">
+            <wp:extent cx="2200275" cy="2028825"/>
+            <wp:effectExtent l="0" t="0" r="9525" b="9525"/>
+            <wp:docPr id="2" name="Picture 2"/>
             <wp:cNvGraphicFramePr>
               <a:graphicFrameLocks xmlns:a="http://schemas.openxmlformats.org/drawingml/2006/main" noChangeAspect="1"/>
             </wp:cNvGraphicFramePr>
@@ -1493,74 +1582,6 @@
                   <pic:spPr>
                     <a:xfrm>
                       <a:off x="0" y="0"/>
-                      <a:ext cx="5124450" cy="1162050"/>
-                    </a:xfrm>
-                    <a:prstGeom prst="rect">
-                      <a:avLst/>
-                    </a:prstGeom>
-                  </pic:spPr>
-                </pic:pic>
-              </a:graphicData>
-            </a:graphic>
-          </wp:inline>
-        </w:drawing>
-      </w:r>
-    </w:p>
-    <w:p>
-      <w:pPr>
-        <w:rPr>
-          <w:lang w:val="de-DE"/>
-        </w:rPr>
-      </w:pPr>
-    </w:p>
-    <w:p>
-      <w:pPr>
-        <w:rPr>
-          <w:lang w:val="de-DE"/>
-        </w:rPr>
-      </w:pPr>
-      <w:r>
-        <w:rPr>
-          <w:lang w:val="de-DE"/>
-        </w:rPr>
-        <w:t xml:space="preserve">Top 10 PLZS </w:t>
-      </w:r>
-    </w:p>
-    <w:p>
-      <w:pPr>
-        <w:rPr>
-          <w:lang w:val="de-DE"/>
-        </w:rPr>
-      </w:pPr>
-      <w:r>
-        <w:rPr>
-          <w:noProof/>
-        </w:rPr>
-        <w:lastRenderedPageBreak/>
-        <w:drawing>
-          <wp:inline distT="0" distB="0" distL="0" distR="0" wp14:anchorId="2DDC84D9" wp14:editId="71B560A6">
-            <wp:extent cx="2200275" cy="2028825"/>
-            <wp:effectExtent l="0" t="0" r="9525" b="9525"/>
-            <wp:docPr id="2" name="Picture 2"/>
-            <wp:cNvGraphicFramePr>
-              <a:graphicFrameLocks xmlns:a="http://schemas.openxmlformats.org/drawingml/2006/main" noChangeAspect="1"/>
-            </wp:cNvGraphicFramePr>
-            <a:graphic xmlns:a="http://schemas.openxmlformats.org/drawingml/2006/main">
-              <a:graphicData uri="http://schemas.openxmlformats.org/drawingml/2006/picture">
-                <pic:pic xmlns:pic="http://schemas.openxmlformats.org/drawingml/2006/picture">
-                  <pic:nvPicPr>
-                    <pic:cNvPr id="1" name=""/>
-                    <pic:cNvPicPr/>
-                  </pic:nvPicPr>
-                  <pic:blipFill>
-                    <a:blip r:embed="rId13"/>
-                    <a:stretch>
-                      <a:fillRect/>
-                    </a:stretch>
-                  </pic:blipFill>
-                  <pic:spPr>
-                    <a:xfrm>
-                      <a:off x="0" y="0"/>
                       <a:ext cx="2200275" cy="2028825"/>
                     </a:xfrm>
                     <a:prstGeom prst="rect">
@@ -1576,6 +1597,15 @@
     </w:p>
     <w:p>
       <w:pPr>
+        <w:jc w:val="both"/>
+        <w:rPr>
+          <w:lang w:val="de-DE"/>
+        </w:rPr>
+      </w:pPr>
+    </w:p>
+    <w:p>
+      <w:pPr>
+        <w:jc w:val="both"/>
         <w:rPr>
           <w:lang w:val="de-DE"/>
         </w:rPr>
@@ -1586,15 +1616,10 @@
         </w:rPr>
         <w:t xml:space="preserve">Zeitverlauf </w:t>
       </w:r>
-      <w:r>
-        <w:rPr>
-          <w:lang w:val="de-DE"/>
-        </w:rPr>
-        <w:t xml:space="preserve"> (offen) </w:t>
-      </w:r>
-    </w:p>
-    <w:p>
-      <w:pPr>
+    </w:p>
+    <w:p>
+      <w:pPr>
+        <w:jc w:val="both"/>
         <w:rPr>
           <w:lang w:val="de-DE"/>
         </w:rPr>
@@ -1608,13 +1633,29 @@
     </w:p>
     <w:p>
       <w:pPr>
-        <w:rPr>
-          <w:lang w:val="de-DE"/>
-        </w:rPr>
-      </w:pPr>
-    </w:p>
-    <w:p>
-      <w:pPr>
+        <w:jc w:val="both"/>
+        <w:rPr>
+          <w:lang w:val="de-DE"/>
+        </w:rPr>
+      </w:pPr>
+      <w:r>
+        <w:rPr>
+          <w:lang w:val="de-DE"/>
+        </w:rPr>
+        <w:t xml:space="preserve">Das war 2004. </w:t>
+      </w:r>
+    </w:p>
+    <w:p>
+      <w:pPr>
+        <w:jc w:val="both"/>
+        <w:rPr>
+          <w:lang w:val="de-DE"/>
+        </w:rPr>
+      </w:pPr>
+    </w:p>
+    <w:p>
+      <w:pPr>
+        <w:jc w:val="both"/>
         <w:rPr>
           <w:lang w:val="de-DE"/>
         </w:rPr>
@@ -1628,6 +1669,43 @@
     </w:p>
     <w:p>
       <w:pPr>
+        <w:jc w:val="both"/>
+        <w:rPr>
+          <w:lang w:val="de-DE"/>
+        </w:rPr>
+      </w:pPr>
+      <w:r>
+        <w:rPr>
+          <w:lang w:val="de-DE"/>
+        </w:rPr>
+        <w:t xml:space="preserve">Man könnte das auf die Postleitzahl herunterbrechen. Aber generell gab es am meisten </w:t>
+      </w:r>
+      <w:proofErr w:type="spellStart"/>
+      <w:r>
+        <w:rPr>
+          <w:lang w:val="de-DE"/>
+        </w:rPr>
+        <w:t>KundInnen</w:t>
+      </w:r>
+      <w:proofErr w:type="spellEnd"/>
+      <w:r>
+        <w:rPr>
+          <w:lang w:val="de-DE"/>
+        </w:rPr>
+        <w:t xml:space="preserve"> in der Region EMEA, gefolgt von Japan und APAC. </w:t>
+      </w:r>
+    </w:p>
+    <w:p>
+      <w:pPr>
+        <w:jc w:val="both"/>
+        <w:rPr>
+          <w:lang w:val="de-DE"/>
+        </w:rPr>
+      </w:pPr>
+    </w:p>
+    <w:p>
+      <w:pPr>
+        <w:jc w:val="both"/>
         <w:rPr>
           <w:lang w:val="de-DE"/>
         </w:rPr>
@@ -1661,10 +1739,35 @@
     </w:p>
     <w:p>
       <w:pPr>
-        <w:rPr>
-          <w:lang w:val="de-DE"/>
-        </w:rPr>
-      </w:pPr>
+        <w:jc w:val="both"/>
+        <w:rPr>
+          <w:lang w:val="de-DE"/>
+        </w:rPr>
+      </w:pPr>
+    </w:p>
+    <w:p>
+      <w:pPr>
+        <w:jc w:val="both"/>
+        <w:rPr>
+          <w:lang w:val="de-DE"/>
+        </w:rPr>
+      </w:pPr>
+    </w:p>
+    <w:p>
+      <w:pPr>
+        <w:jc w:val="both"/>
+        <w:rPr>
+          <w:lang w:val="de-DE"/>
+        </w:rPr>
+      </w:pPr>
+      <w:r>
+        <w:rPr>
+          <w:lang w:val="de-DE"/>
+        </w:rPr>
+        <w:t xml:space="preserve">Wo sind die </w:t>
+      </w:r>
+      <w:bookmarkStart w:id="5" w:name="_GoBack"/>
+      <w:bookmarkEnd w:id="5"/>
       <w:r>
         <w:rPr>
           <w:lang w:val="de-DE"/>
@@ -2549,7 +2652,7 @@
 </file>
 
 <file path=customXml/itemProps1.xml><?xml version="1.0" encoding="utf-8"?>
-<ds:datastoreItem xmlns:ds="http://schemas.openxmlformats.org/officeDocument/2006/customXml" ds:itemID="{FAEAA251-8532-4BEA-B71C-1B5516CEF61D}">
+<ds:datastoreItem xmlns:ds="http://schemas.openxmlformats.org/officeDocument/2006/customXml" ds:itemID="{083EA0A2-8D17-4BC9-8958-452FE7B8D72F}">
   <ds:schemaRefs>
     <ds:schemaRef ds:uri="http://schemas.openxmlformats.org/officeDocument/2006/bibliography"/>
   </ds:schemaRefs>

</xml_diff>